<commit_message>
changed documents to fit the code
</commit_message>
<xml_diff>
--- a/BKN_Dokumenten/it/20230725_BODLUV Br 33/20230725_Sdt_BKN_BODLUVBr33_Lwf Sdt BeobFahr C1_m_i.docx
+++ b/BKN_Dokumenten/it/20230725_BODLUV Br 33/20230725_Sdt_BKN_BODLUVBr33_Lwf Sdt BeobFahr C1_m_i.docx
@@ -1,6 +1,6 @@
 
 <file path=word/document.xml><?xml version="1.0" encoding="utf-8"?>
-<w:document xmlns:wpc="http://schemas.microsoft.com/office/word/2010/wordprocessingCanvas" xmlns:cx="http://schemas.microsoft.com/office/drawing/2014/chartex" xmlns:cx1="http://schemas.microsoft.com/office/drawing/2015/9/8/chartex" xmlns:cx2="http://schemas.microsoft.com/office/drawing/2015/10/21/chartex" xmlns:cx3="http://schemas.microsoft.com/office/drawing/2016/5/9/chartex" xmlns:cx4="http://schemas.microsoft.com/office/drawing/2016/5/10/chartex" xmlns:cx5="http://schemas.microsoft.com/office/drawing/2016/5/11/chartex" xmlns:cx6="http://schemas.microsoft.com/office/drawing/2016/5/12/chartex" xmlns:cx7="http://schemas.microsoft.com/office/drawing/2016/5/13/chartex" xmlns:cx8="http://schemas.microsoft.com/office/drawing/2016/5/14/chartex" xmlns:mc="http://schemas.openxmlformats.org/markup-compatibility/2006" xmlns:aink="http://schemas.microsoft.com/office/drawing/2016/ink" xmlns:am3d="http://schemas.microsoft.com/office/drawing/2017/model3d" xmlns:o="urn:schemas-microsoft-com:office:office" xmlns:r="http://schemas.openxmlformats.org/officeDocument/2006/relationships" xmlns:m="http://schemas.openxmlformats.org/officeDocument/2006/math" xmlns:v="urn:schemas-microsoft-com:vml" xmlns:wp14="http://schemas.microsoft.com/office/word/2010/wordprocessingDrawing" xmlns:wp="http://schemas.openxmlformats.org/drawingml/2006/wordprocessingDrawing" xmlns:w10="urn:schemas-microsoft-com:office:word" xmlns:w="http://schemas.openxmlformats.org/wordprocessingml/2006/main" xmlns:w14="http://schemas.microsoft.com/office/word/2010/wordml" xmlns:w15="http://schemas.microsoft.com/office/word/2012/wordml" xmlns:w16cex="http://schemas.microsoft.com/office/word/2018/wordml/cex" xmlns:w16cid="http://schemas.microsoft.com/office/word/2016/wordml/cid" xmlns:w16="http://schemas.microsoft.com/office/word/2018/wordml" xmlns:w16sdtdh="http://schemas.microsoft.com/office/word/2020/wordml/sdtdatahash" xmlns:w16se="http://schemas.microsoft.com/office/word/2015/wordml/symex" xmlns:wpg="http://schemas.microsoft.com/office/word/2010/wordprocessingGroup" xmlns:wpi="http://schemas.microsoft.com/office/word/2010/wordprocessingInk" xmlns:wne="http://schemas.microsoft.com/office/word/2006/wordml" xmlns:wps="http://schemas.microsoft.com/office/word/2010/wordprocessingShape" mc:Ignorable="w14 w15 w16se w16cid w16 w16cex w16sdtdh wp14">
+<w:document xmlns:wpc="http://schemas.microsoft.com/office/word/2010/wordprocessingCanvas" xmlns:cx="http://schemas.microsoft.com/office/drawing/2014/chartex" xmlns:cx1="http://schemas.microsoft.com/office/drawing/2015/9/8/chartex" xmlns:cx2="http://schemas.microsoft.com/office/drawing/2015/10/21/chartex" xmlns:cx3="http://schemas.microsoft.com/office/drawing/2016/5/9/chartex" xmlns:cx4="http://schemas.microsoft.com/office/drawing/2016/5/10/chartex" xmlns:cx5="http://schemas.microsoft.com/office/drawing/2016/5/11/chartex" xmlns:cx6="http://schemas.microsoft.com/office/drawing/2016/5/12/chartex" xmlns:cx7="http://schemas.microsoft.com/office/drawing/2016/5/13/chartex" xmlns:cx8="http://schemas.microsoft.com/office/drawing/2016/5/14/chartex" xmlns:mc="http://schemas.openxmlformats.org/markup-compatibility/2006" xmlns:aink="http://schemas.microsoft.com/office/drawing/2016/ink" xmlns:am3d="http://schemas.microsoft.com/office/drawing/2017/model3d" xmlns:o="urn:schemas-microsoft-com:office:office" xmlns:oel="http://schemas.microsoft.com/office/2019/extlst" xmlns:r="http://schemas.openxmlformats.org/officeDocument/2006/relationships" xmlns:m="http://schemas.openxmlformats.org/officeDocument/2006/math" xmlns:v="urn:schemas-microsoft-com:vml" xmlns:wp14="http://schemas.microsoft.com/office/word/2010/wordprocessingDrawing" xmlns:wp="http://schemas.openxmlformats.org/drawingml/2006/wordprocessingDrawing" xmlns:w10="urn:schemas-microsoft-com:office:word" xmlns:w="http://schemas.openxmlformats.org/wordprocessingml/2006/main" xmlns:w14="http://schemas.microsoft.com/office/word/2010/wordml" xmlns:w15="http://schemas.microsoft.com/office/word/2012/wordml" xmlns:w16cex="http://schemas.microsoft.com/office/word/2018/wordml/cex" xmlns:w16cid="http://schemas.microsoft.com/office/word/2016/wordml/cid" xmlns:w16="http://schemas.microsoft.com/office/word/2018/wordml" xmlns:w16du="http://schemas.microsoft.com/office/word/2023/wordml/word16du" xmlns:w16sdtdh="http://schemas.microsoft.com/office/word/2020/wordml/sdtdatahash" xmlns:w16se="http://schemas.microsoft.com/office/word/2015/wordml/symex" xmlns:wpg="http://schemas.microsoft.com/office/word/2010/wordprocessingGroup" xmlns:wpi="http://schemas.microsoft.com/office/word/2010/wordprocessingInk" xmlns:wne="http://schemas.microsoft.com/office/word/2006/wordml" xmlns:wps="http://schemas.microsoft.com/office/word/2010/wordprocessingShape" mc:Ignorable="w14 w15 w16se w16cid w16 w16cex w16sdtdh w16du wp14">
   <w:body>
     <w:p>
       <w:pPr>
@@ -250,7 +250,7 @@
                 <v:stroke joinstyle="miter"/>
                 <v:path gradientshapeok="t" o:connecttype="rect"/>
               </v:shapetype>
-              <v:shape id="Zone de texte 2" o:spid="_x0000_s1026" type="#_x0000_t202" style="position:absolute;margin-left:183pt;margin-top:-7.65pt;width:105.7pt;height:21.45pt;z-index:-251656192;visibility:visible;mso-wrap-style:square;mso-width-percent:0;mso-height-percent:0;mso-wrap-distance-left:9pt;mso-wrap-distance-top:3.6pt;mso-wrap-distance-right:9pt;mso-wrap-distance-bottom:3.6pt;mso-position-horizontal:absolute;mso-position-horizontal-relative:text;mso-position-vertical:absolute;mso-position-vertical-relative:text;mso-width-percent:0;mso-height-percent:0;mso-width-relative:margin;mso-height-relative:margin;v-text-anchor:top" o:gfxdata="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" stroked="f">
+              <v:shape id="Zone de texte 2" o:spid="_x0000_s1026" type="#_x0000_t202" style="position:absolute;margin-left:183pt;margin-top:-7.65pt;width:105.7pt;height:21.45pt;z-index:-251656192;visibility:visible;mso-wrap-style:square;mso-width-percent:0;mso-height-percent:0;mso-wrap-distance-left:9pt;mso-wrap-distance-top:3.6pt;mso-wrap-distance-right:9pt;mso-wrap-distance-bottom:3.6pt;mso-position-horizontal:absolute;mso-position-horizontal-relative:text;mso-position-vertical:absolute;mso-position-vertical-relative:text;mso-width-percent:0;mso-height-percent:0;mso-width-relative:margin;mso-height-relative:margin;v-text-anchor:top" o:gfxdata="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" stroked="f">
                 <v:textbox>
                   <w:txbxContent>
                     <w:p>
@@ -477,8 +477,20 @@
           <w:szCs w:val="32"/>
           <w:lang w:val="it-CH"/>
         </w:rPr>
-        <w:t>Felix Muster</w:t>
+        <w:t xml:space="preserve">Felix </w:t>
       </w:r>
+      <w:proofErr w:type="spellStart"/>
+      <w:r>
+        <w:rPr>
+          <w:rFonts w:ascii="Segoe UI" w:hAnsi="Segoe UI" w:cs="Segoe UI"/>
+          <w:b/>
+          <w:sz w:val="32"/>
+          <w:szCs w:val="32"/>
+          <w:lang w:val="it-CH"/>
+        </w:rPr>
+        <w:t>Muster</w:t>
+      </w:r>
+      <w:proofErr w:type="spellEnd"/>
     </w:p>
     <w:p>
       <w:pPr>
@@ -523,8 +535,30 @@
           <w:szCs w:val="24"/>
           <w:lang w:val="it-CH"/>
         </w:rPr>
-        <w:t xml:space="preserve"> xx.xx.xxxx</w:t>
+        <w:t xml:space="preserve"> </w:t>
       </w:r>
+      <w:proofErr w:type="spellStart"/>
+      <w:r>
+        <w:rPr>
+          <w:rFonts w:ascii="Segoe UI" w:hAnsi="Segoe UI" w:cs="Segoe UI"/>
+          <w:sz w:val="24"/>
+          <w:szCs w:val="24"/>
+          <w:lang w:val="it-CH"/>
+        </w:rPr>
+        <w:t>xx.</w:t>
+      </w:r>
+      <w:proofErr w:type="gramStart"/>
+      <w:r>
+        <w:rPr>
+          <w:rFonts w:ascii="Segoe UI" w:hAnsi="Segoe UI" w:cs="Segoe UI"/>
+          <w:sz w:val="24"/>
+          <w:szCs w:val="24"/>
+          <w:lang w:val="it-CH"/>
+        </w:rPr>
+        <w:t>xx.xxxx</w:t>
+      </w:r>
+      <w:proofErr w:type="spellEnd"/>
+      <w:proofErr w:type="gramEnd"/>
     </w:p>
     <w:p>
       <w:pPr>
@@ -690,6 +724,7 @@
         </w:rPr>
         <w:tab/>
       </w:r>
+      <w:proofErr w:type="spellStart"/>
       <w:r>
         <w:rPr>
           <w:rFonts w:ascii="Segoe UI" w:hAnsi="Segoe UI" w:cs="Segoe UI"/>
@@ -697,8 +732,40 @@
           <w:szCs w:val="24"/>
           <w:lang w:val="it-CH"/>
         </w:rPr>
-        <w:t>xx.xx.xxxx – xx.xx.xxxx</w:t>
+        <w:t>xx.</w:t>
       </w:r>
+      <w:proofErr w:type="gramStart"/>
+      <w:r>
+        <w:rPr>
+          <w:rFonts w:ascii="Segoe UI" w:hAnsi="Segoe UI" w:cs="Segoe UI"/>
+          <w:sz w:val="24"/>
+          <w:szCs w:val="24"/>
+          <w:lang w:val="it-CH"/>
+        </w:rPr>
+        <w:t>xx.xxxx</w:t>
+      </w:r>
+      <w:proofErr w:type="spellEnd"/>
+      <w:proofErr w:type="gramEnd"/>
+      <w:r>
+        <w:rPr>
+          <w:rFonts w:ascii="Segoe UI" w:hAnsi="Segoe UI" w:cs="Segoe UI"/>
+          <w:sz w:val="24"/>
+          <w:szCs w:val="24"/>
+          <w:lang w:val="it-CH"/>
+        </w:rPr>
+        <w:t xml:space="preserve"> – </w:t>
+      </w:r>
+      <w:proofErr w:type="spellStart"/>
+      <w:r>
+        <w:rPr>
+          <w:rFonts w:ascii="Segoe UI" w:hAnsi="Segoe UI" w:cs="Segoe UI"/>
+          <w:sz w:val="24"/>
+          <w:szCs w:val="24"/>
+          <w:lang w:val="it-CH"/>
+        </w:rPr>
+        <w:t>xx.xx.xxxx</w:t>
+      </w:r>
+      <w:proofErr w:type="spellEnd"/>
     </w:p>
     <w:p>
       <w:pPr>
@@ -911,8 +978,19 @@
           <w:szCs w:val="24"/>
           <w:lang w:val="it-CH"/>
         </w:rPr>
-        <w:t>Felix Muster</w:t>
+        <w:t xml:space="preserve">Felix </w:t>
       </w:r>
+      <w:proofErr w:type="spellStart"/>
+      <w:r>
+        <w:rPr>
+          <w:rFonts w:ascii="Segoe UI" w:hAnsi="Segoe UI" w:cs="Segoe UI"/>
+          <w:sz w:val="24"/>
+          <w:szCs w:val="24"/>
+          <w:lang w:val="it-CH"/>
+        </w:rPr>
+        <w:t>Muster</w:t>
+      </w:r>
+      <w:proofErr w:type="spellEnd"/>
       <w:r>
         <w:rPr>
           <w:rFonts w:ascii="Segoe UI" w:hAnsi="Segoe UI" w:cs="Segoe UI"/>
@@ -1128,7 +1206,25 @@
           <w:lang w:val="it-CH"/>
         </w:rPr>
         <w:lastRenderedPageBreak/>
-        <w:t>Soldato Felix Muster ha acquisito le seguenti competenze nella teoria e nella pratica durante la sua scuola reclute:</w:t>
+        <w:t xml:space="preserve">Soldato Felix </w:t>
+      </w:r>
+      <w:proofErr w:type="spellStart"/>
+      <w:r>
+        <w:rPr>
+          <w:rFonts w:ascii="Segoe UI" w:hAnsi="Segoe UI" w:cs="Segoe UI"/>
+          <w:color w:val="000000" w:themeColor="text1"/>
+          <w:lang w:val="it-CH"/>
+        </w:rPr>
+        <w:t>Muster</w:t>
+      </w:r>
+      <w:proofErr w:type="spellEnd"/>
+      <w:r>
+        <w:rPr>
+          <w:rFonts w:ascii="Segoe UI" w:hAnsi="Segoe UI" w:cs="Segoe UI"/>
+          <w:color w:val="000000" w:themeColor="text1"/>
+          <w:lang w:val="it-CH"/>
+        </w:rPr>
+        <w:t xml:space="preserve"> ha acquisito le seguenti competenze nella teoria e nella pratica durante la sua scuola reclute:</w:t>
       </w:r>
     </w:p>
     <w:p>
@@ -1244,11 +1340,19 @@
                 <w:color w:val="000000" w:themeColor="text1"/>
               </w:rPr>
             </w:pPr>
+            <w:proofErr w:type="spellStart"/>
             <w:r>
               <w:rPr>
                 <w:rFonts w:ascii="Segoe UI" w:hAnsi="Segoe UI" w:cs="Segoe UI"/>
               </w:rPr>
-              <w:t>Responsabilità personale</w:t>
+              <w:t>Responsabilità</w:t>
+            </w:r>
+            <w:proofErr w:type="spellEnd"/>
+            <w:r>
+              <w:rPr>
+                <w:rFonts w:ascii="Segoe UI" w:hAnsi="Segoe UI" w:cs="Segoe UI"/>
+              </w:rPr>
+              <w:t xml:space="preserve"> personale</w:t>
             </w:r>
           </w:p>
         </w:tc>
@@ -1306,12 +1410,14 @@
                 <w:color w:val="000000" w:themeColor="text1"/>
               </w:rPr>
             </w:pPr>
+            <w:proofErr w:type="spellStart"/>
             <w:r>
               <w:rPr>
                 <w:rFonts w:ascii="Segoe UI" w:hAnsi="Segoe UI" w:cs="Segoe UI"/>
               </w:rPr>
               <w:t>Lealtà</w:t>
             </w:r>
+            <w:proofErr w:type="spellEnd"/>
           </w:p>
         </w:tc>
         <w:tc>
@@ -1368,12 +1474,14 @@
                 <w:color w:val="000000" w:themeColor="text1"/>
               </w:rPr>
             </w:pPr>
+            <w:proofErr w:type="spellStart"/>
             <w:r>
               <w:rPr>
                 <w:rFonts w:ascii="Segoe UI" w:hAnsi="Segoe UI" w:cs="Segoe UI"/>
               </w:rPr>
               <w:t>Resilienza</w:t>
             </w:r>
+            <w:proofErr w:type="spellEnd"/>
           </w:p>
         </w:tc>
         <w:tc>
@@ -1568,8 +1676,16 @@
               <w:rPr>
                 <w:rFonts w:ascii="Segoe UI" w:hAnsi="Segoe UI" w:cs="Segoe UI"/>
               </w:rPr>
-              <w:t>Senso di squadra</w:t>
+              <w:t xml:space="preserve">Senso di </w:t>
             </w:r>
+            <w:proofErr w:type="spellStart"/>
+            <w:r>
+              <w:rPr>
+                <w:rFonts w:ascii="Segoe UI" w:hAnsi="Segoe UI" w:cs="Segoe UI"/>
+              </w:rPr>
+              <w:t>squadra</w:t>
+            </w:r>
+            <w:proofErr w:type="spellEnd"/>
           </w:p>
         </w:tc>
         <w:tc>
@@ -1633,12 +1749,28 @@
                 <w:color w:val="000000" w:themeColor="text1"/>
               </w:rPr>
             </w:pPr>
+            <w:proofErr w:type="spellStart"/>
             <w:r>
               <w:rPr>
                 <w:rFonts w:ascii="Segoe UI" w:hAnsi="Segoe UI" w:cs="Segoe UI"/>
               </w:rPr>
-              <w:t>Competenza sociale</w:t>
+              <w:t>Competenza</w:t>
             </w:r>
+            <w:proofErr w:type="spellEnd"/>
+            <w:r>
+              <w:rPr>
+                <w:rFonts w:ascii="Segoe UI" w:hAnsi="Segoe UI" w:cs="Segoe UI"/>
+              </w:rPr>
+              <w:t xml:space="preserve"> </w:t>
+            </w:r>
+            <w:proofErr w:type="spellStart"/>
+            <w:r>
+              <w:rPr>
+                <w:rFonts w:ascii="Segoe UI" w:hAnsi="Segoe UI" w:cs="Segoe UI"/>
+              </w:rPr>
+              <w:t>sociale</w:t>
+            </w:r>
+            <w:proofErr w:type="spellEnd"/>
           </w:p>
         </w:tc>
         <w:tc>
@@ -1801,6 +1933,7 @@
                 <w:szCs w:val="19"/>
               </w:rPr>
             </w:pPr>
+            <w:proofErr w:type="spellStart"/>
             <w:r>
               <w:rPr>
                 <w:rFonts w:ascii="Segoe UI" w:hAnsi="Segoe UI" w:cs="Segoe UI"/>
@@ -1808,7 +1941,123 @@
                 <w:sz w:val="19"/>
                 <w:szCs w:val="19"/>
               </w:rPr>
-              <w:t>Servizio d'identificazione degli aerei</w:t>
+              <w:t>Servizio</w:t>
+            </w:r>
+            <w:proofErr w:type="spellEnd"/>
+            <w:r>
+              <w:rPr>
+                <w:rFonts w:ascii="Segoe UI" w:hAnsi="Segoe UI" w:cs="Segoe UI"/>
+                <w:color w:val="000000" w:themeColor="text1"/>
+                <w:sz w:val="19"/>
+                <w:szCs w:val="19"/>
+              </w:rPr>
+              <w:t xml:space="preserve"> </w:t>
+            </w:r>
+            <w:proofErr w:type="spellStart"/>
+            <w:r>
+              <w:rPr>
+                <w:rFonts w:ascii="Segoe UI" w:hAnsi="Segoe UI" w:cs="Segoe UI"/>
+                <w:color w:val="000000" w:themeColor="text1"/>
+                <w:sz w:val="19"/>
+                <w:szCs w:val="19"/>
+              </w:rPr>
+              <w:t>d'identificazione</w:t>
+            </w:r>
+            <w:proofErr w:type="spellEnd"/>
+            <w:r>
+              <w:rPr>
+                <w:rFonts w:ascii="Segoe UI" w:hAnsi="Segoe UI" w:cs="Segoe UI"/>
+                <w:color w:val="000000" w:themeColor="text1"/>
+                <w:sz w:val="19"/>
+                <w:szCs w:val="19"/>
+              </w:rPr>
+              <w:t xml:space="preserve"> </w:t>
+            </w:r>
+            <w:proofErr w:type="spellStart"/>
+            <w:r>
+              <w:rPr>
+                <w:rFonts w:ascii="Segoe UI" w:hAnsi="Segoe UI" w:cs="Segoe UI"/>
+                <w:color w:val="000000" w:themeColor="text1"/>
+                <w:sz w:val="19"/>
+                <w:szCs w:val="19"/>
+              </w:rPr>
+              <w:t>degli</w:t>
+            </w:r>
+            <w:proofErr w:type="spellEnd"/>
+            <w:r>
+              <w:rPr>
+                <w:rFonts w:ascii="Segoe UI" w:hAnsi="Segoe UI" w:cs="Segoe UI"/>
+                <w:color w:val="000000" w:themeColor="text1"/>
+                <w:sz w:val="19"/>
+                <w:szCs w:val="19"/>
+              </w:rPr>
+              <w:t xml:space="preserve"> </w:t>
+            </w:r>
+            <w:proofErr w:type="spellStart"/>
+            <w:r>
+              <w:rPr>
+                <w:rFonts w:ascii="Segoe UI" w:hAnsi="Segoe UI" w:cs="Segoe UI"/>
+                <w:color w:val="000000" w:themeColor="text1"/>
+                <w:sz w:val="19"/>
+                <w:szCs w:val="19"/>
+              </w:rPr>
+              <w:t>aerei</w:t>
+            </w:r>
+            <w:proofErr w:type="spellEnd"/>
+          </w:p>
+          <w:p>
+            <w:pPr>
+              <w:pStyle w:val="Listenabsatz"/>
+              <w:numPr>
+                <w:ilvl w:val="0"/>
+                <w:numId w:val="36"/>
+              </w:numPr>
+              <w:rPr>
+                <w:rFonts w:ascii="Segoe UI" w:hAnsi="Segoe UI" w:cs="Segoe UI"/>
+                <w:color w:val="000000" w:themeColor="text1"/>
+                <w:sz w:val="19"/>
+                <w:szCs w:val="19"/>
+              </w:rPr>
+            </w:pPr>
+            <w:proofErr w:type="spellStart"/>
+            <w:r>
+              <w:rPr>
+                <w:rFonts w:ascii="Segoe UI" w:hAnsi="Segoe UI" w:cs="Segoe UI"/>
+                <w:color w:val="000000" w:themeColor="text1"/>
+                <w:sz w:val="19"/>
+                <w:szCs w:val="19"/>
+              </w:rPr>
+              <w:t>Servizio</w:t>
+            </w:r>
+            <w:proofErr w:type="spellEnd"/>
+            <w:r>
+              <w:rPr>
+                <w:rFonts w:ascii="Segoe UI" w:hAnsi="Segoe UI" w:cs="Segoe UI"/>
+                <w:color w:val="000000" w:themeColor="text1"/>
+                <w:sz w:val="19"/>
+                <w:szCs w:val="19"/>
+              </w:rPr>
+              <w:t xml:space="preserve"> </w:t>
+            </w:r>
+            <w:proofErr w:type="spellStart"/>
+            <w:r>
+              <w:rPr>
+                <w:rFonts w:ascii="Segoe UI" w:hAnsi="Segoe UI" w:cs="Segoe UI"/>
+                <w:color w:val="000000" w:themeColor="text1"/>
+                <w:sz w:val="19"/>
+                <w:szCs w:val="19"/>
+              </w:rPr>
+              <w:t>tecnico</w:t>
+            </w:r>
+            <w:proofErr w:type="spellEnd"/>
+            <w:r>
+              <w:rPr>
+                <w:rFonts w:ascii="Segoe UI" w:hAnsi="Segoe UI" w:cs="Segoe UI"/>
+                <w:color w:val="000000" w:themeColor="text1"/>
+                <w:sz w:val="19"/>
+                <w:szCs w:val="19"/>
+              </w:rPr>
+              <w:t xml:space="preserve"> ALERT</w:t>
             </w:r>
           </w:p>
           <w:p>
@@ -1825,6 +2074,7 @@
                 <w:szCs w:val="19"/>
               </w:rPr>
             </w:pPr>
+            <w:proofErr w:type="spellStart"/>
             <w:r>
               <w:rPr>
                 <w:rFonts w:ascii="Segoe UI" w:hAnsi="Segoe UI" w:cs="Segoe UI"/>
@@ -1832,23 +2082,19 @@
                 <w:sz w:val="19"/>
                 <w:szCs w:val="19"/>
               </w:rPr>
-              <w:t>Servizio tecnico ALERT</w:t>
+              <w:t>Impianto</w:t>
             </w:r>
-          </w:p>
-          <w:p>
-            <w:pPr>
-              <w:pStyle w:val="Listenabsatz"/>
-              <w:numPr>
-                <w:ilvl w:val="0"/>
-                <w:numId w:val="36"/>
-              </w:numPr>
+            <w:proofErr w:type="spellEnd"/>
+            <w:r>
               <w:rPr>
                 <w:rFonts w:ascii="Segoe UI" w:hAnsi="Segoe UI" w:cs="Segoe UI"/>
                 <w:color w:val="000000" w:themeColor="text1"/>
                 <w:sz w:val="19"/>
                 <w:szCs w:val="19"/>
               </w:rPr>
-            </w:pPr>
+              <w:t xml:space="preserve"> </w:t>
+            </w:r>
+            <w:proofErr w:type="spellStart"/>
             <w:r>
               <w:rPr>
                 <w:rFonts w:ascii="Segoe UI" w:hAnsi="Segoe UI" w:cs="Segoe UI"/>
@@ -1856,7 +2102,17 @@
                 <w:sz w:val="19"/>
                 <w:szCs w:val="19"/>
               </w:rPr>
-              <w:t>Impianto d'istruzione ALERT</w:t>
+              <w:t>d'istruzione</w:t>
+            </w:r>
+            <w:proofErr w:type="spellEnd"/>
+            <w:r>
+              <w:rPr>
+                <w:rFonts w:ascii="Segoe UI" w:hAnsi="Segoe UI" w:cs="Segoe UI"/>
+                <w:color w:val="000000" w:themeColor="text1"/>
+                <w:sz w:val="19"/>
+                <w:szCs w:val="19"/>
+              </w:rPr>
+              <w:t xml:space="preserve"> ALERT</w:t>
             </w:r>
           </w:p>
           <w:p>
@@ -1913,18 +2169,6 @@
           </w:p>
           <w:p>
             <w:pPr>
-              <w:pStyle w:val="Listenabsatz"/>
-              <w:rPr>
-                <w:rFonts w:ascii="Segoe UI" w:hAnsi="Segoe UI" w:cs="Segoe UI"/>
-                <w:color w:val="000000" w:themeColor="text1"/>
-                <w:sz w:val="19"/>
-                <w:szCs w:val="19"/>
-                <w:lang w:val="it-CH"/>
-              </w:rPr>
-            </w:pPr>
-          </w:p>
-          <w:p>
-            <w:pPr>
               <w:rPr>
                 <w:rFonts w:ascii="Segoe UI" w:hAnsi="Segoe UI" w:cs="Segoe UI"/>
                 <w:color w:val="000000" w:themeColor="text1"/>
@@ -1994,7 +2238,51 @@
                 <w:szCs w:val="19"/>
                 <w:lang w:val="it-CH"/>
               </w:rPr>
-              <w:t>Realizzare e mantenere la prontezza d'esercizio e la prontezza di fuoco del del gr oss mis DCA nelle varie funzioni</w:t>
+              <w:t xml:space="preserve">Realizzare e mantenere la prontezza d'esercizio e la prontezza di fuoco del </w:t>
+            </w:r>
+            <w:proofErr w:type="spellStart"/>
+            <w:r>
+              <w:rPr>
+                <w:rFonts w:ascii="Segoe UI" w:hAnsi="Segoe UI" w:cs="Segoe UI"/>
+                <w:color w:val="000000" w:themeColor="text1"/>
+                <w:sz w:val="19"/>
+                <w:szCs w:val="19"/>
+                <w:lang w:val="it-CH"/>
+              </w:rPr>
+              <w:t>del</w:t>
+            </w:r>
+            <w:proofErr w:type="spellEnd"/>
+            <w:r>
+              <w:rPr>
+                <w:rFonts w:ascii="Segoe UI" w:hAnsi="Segoe UI" w:cs="Segoe UI"/>
+                <w:color w:val="000000" w:themeColor="text1"/>
+                <w:sz w:val="19"/>
+                <w:szCs w:val="19"/>
+                <w:lang w:val="it-CH"/>
+              </w:rPr>
+              <w:t xml:space="preserve"> gr </w:t>
+            </w:r>
+            <w:proofErr w:type="spellStart"/>
+            <w:r>
+              <w:rPr>
+                <w:rFonts w:ascii="Segoe UI" w:hAnsi="Segoe UI" w:cs="Segoe UI"/>
+                <w:color w:val="000000" w:themeColor="text1"/>
+                <w:sz w:val="19"/>
+                <w:szCs w:val="19"/>
+                <w:lang w:val="it-CH"/>
+              </w:rPr>
+              <w:t>oss</w:t>
+            </w:r>
+            <w:proofErr w:type="spellEnd"/>
+            <w:r>
+              <w:rPr>
+                <w:rFonts w:ascii="Segoe UI" w:hAnsi="Segoe UI" w:cs="Segoe UI"/>
+                <w:color w:val="000000" w:themeColor="text1"/>
+                <w:sz w:val="19"/>
+                <w:szCs w:val="19"/>
+                <w:lang w:val="it-CH"/>
+              </w:rPr>
+              <w:t xml:space="preserve"> mis DCA nelle varie funzioni</w:t>
             </w:r>
           </w:p>
           <w:p>
@@ -2020,7 +2308,29 @@
                 <w:szCs w:val="19"/>
                 <w:lang w:val="it-CH"/>
               </w:rPr>
-              <w:t>Applicare i decorsi relativi al combattimento durante l'esercizio del gr oss mis DCA</w:t>
+              <w:t xml:space="preserve">Applicare i decorsi relativi al combattimento durante l'esercizio del gr </w:t>
+            </w:r>
+            <w:proofErr w:type="spellStart"/>
+            <w:r>
+              <w:rPr>
+                <w:rFonts w:ascii="Segoe UI" w:hAnsi="Segoe UI" w:cs="Segoe UI"/>
+                <w:color w:val="000000" w:themeColor="text1"/>
+                <w:sz w:val="19"/>
+                <w:szCs w:val="19"/>
+                <w:lang w:val="it-CH"/>
+              </w:rPr>
+              <w:t>oss</w:t>
+            </w:r>
+            <w:proofErr w:type="spellEnd"/>
+            <w:r>
+              <w:rPr>
+                <w:rFonts w:ascii="Segoe UI" w:hAnsi="Segoe UI" w:cs="Segoe UI"/>
+                <w:color w:val="000000" w:themeColor="text1"/>
+                <w:sz w:val="19"/>
+                <w:szCs w:val="19"/>
+                <w:lang w:val="it-CH"/>
+              </w:rPr>
+              <w:t xml:space="preserve"> mis DCA</w:t>
             </w:r>
           </w:p>
           <w:p>
@@ -2072,7 +2382,29 @@
                 <w:szCs w:val="19"/>
                 <w:lang w:val="it-CH"/>
               </w:rPr>
-              <w:t>Quale soldato delle trasmissioni realizzare, garantire l'esercizio e la manutenzione dei collegamenti mediante SE-225</w:t>
+              <w:t xml:space="preserve">Quale soldato delle trasmissioni realizzare, garantire l'esercizio e la manutenzione dei collegamenti mediante </w:t>
+            </w:r>
+            <w:proofErr w:type="gramStart"/>
+            <w:r>
+              <w:rPr>
+                <w:rFonts w:ascii="Segoe UI" w:hAnsi="Segoe UI" w:cs="Segoe UI"/>
+                <w:color w:val="000000" w:themeColor="text1"/>
+                <w:sz w:val="19"/>
+                <w:szCs w:val="19"/>
+                <w:lang w:val="it-CH"/>
+              </w:rPr>
+              <w:t>SE</w:t>
+            </w:r>
+            <w:proofErr w:type="gramEnd"/>
+            <w:r>
+              <w:rPr>
+                <w:rFonts w:ascii="Segoe UI" w:hAnsi="Segoe UI" w:cs="Segoe UI"/>
+                <w:color w:val="000000" w:themeColor="text1"/>
+                <w:sz w:val="19"/>
+                <w:szCs w:val="19"/>
+                <w:lang w:val="it-CH"/>
+              </w:rPr>
+              <w:t>-225</w:t>
             </w:r>
           </w:p>
           <w:p>
@@ -2125,11 +2457,9 @@
           </w:p>
           <w:p>
             <w:pPr>
-              <w:pStyle w:val="Listenabsatz"/>
               <w:rPr>
                 <w:rFonts w:ascii="Segoe UI" w:hAnsi="Segoe UI" w:cs="Segoe UI"/>
                 <w:color w:val="000000" w:themeColor="text1"/>
-                <w:sz w:val="20"/>
                 <w:lang w:val="it-CH"/>
               </w:rPr>
             </w:pPr>
@@ -2208,7 +2538,7 @@
 </file>
 
 <file path=word/endnotes.xml><?xml version="1.0" encoding="utf-8"?>
-<w:endnotes xmlns:wpc="http://schemas.microsoft.com/office/word/2010/wordprocessingCanvas" xmlns:cx="http://schemas.microsoft.com/office/drawing/2014/chartex" xmlns:cx1="http://schemas.microsoft.com/office/drawing/2015/9/8/chartex" xmlns:cx2="http://schemas.microsoft.com/office/drawing/2015/10/21/chartex" xmlns:cx3="http://schemas.microsoft.com/office/drawing/2016/5/9/chartex" xmlns:cx4="http://schemas.microsoft.com/office/drawing/2016/5/10/chartex" xmlns:cx5="http://schemas.microsoft.com/office/drawing/2016/5/11/chartex" xmlns:cx6="http://schemas.microsoft.com/office/drawing/2016/5/12/chartex" xmlns:cx7="http://schemas.microsoft.com/office/drawing/2016/5/13/chartex" xmlns:cx8="http://schemas.microsoft.com/office/drawing/2016/5/14/chartex" xmlns:mc="http://schemas.openxmlformats.org/markup-compatibility/2006" xmlns:aink="http://schemas.microsoft.com/office/drawing/2016/ink" xmlns:am3d="http://schemas.microsoft.com/office/drawing/2017/model3d" xmlns:o="urn:schemas-microsoft-com:office:office" xmlns:r="http://schemas.openxmlformats.org/officeDocument/2006/relationships" xmlns:m="http://schemas.openxmlformats.org/officeDocument/2006/math" xmlns:v="urn:schemas-microsoft-com:vml" xmlns:wp14="http://schemas.microsoft.com/office/word/2010/wordprocessingDrawing" xmlns:wp="http://schemas.openxmlformats.org/drawingml/2006/wordprocessingDrawing" xmlns:w10="urn:schemas-microsoft-com:office:word" xmlns:w="http://schemas.openxmlformats.org/wordprocessingml/2006/main" xmlns:w14="http://schemas.microsoft.com/office/word/2010/wordml" xmlns:w15="http://schemas.microsoft.com/office/word/2012/wordml" xmlns:w16cex="http://schemas.microsoft.com/office/word/2018/wordml/cex" xmlns:w16cid="http://schemas.microsoft.com/office/word/2016/wordml/cid" xmlns:w16="http://schemas.microsoft.com/office/word/2018/wordml" xmlns:w16sdtdh="http://schemas.microsoft.com/office/word/2020/wordml/sdtdatahash" xmlns:w16se="http://schemas.microsoft.com/office/word/2015/wordml/symex" xmlns:wpg="http://schemas.microsoft.com/office/word/2010/wordprocessingGroup" xmlns:wpi="http://schemas.microsoft.com/office/word/2010/wordprocessingInk" xmlns:wne="http://schemas.microsoft.com/office/word/2006/wordml" xmlns:wps="http://schemas.microsoft.com/office/word/2010/wordprocessingShape" mc:Ignorable="w14 w15 w16se w16cid w16 w16cex w16sdtdh wp14">
+<w:endnotes xmlns:wpc="http://schemas.microsoft.com/office/word/2010/wordprocessingCanvas" xmlns:cx="http://schemas.microsoft.com/office/drawing/2014/chartex" xmlns:cx1="http://schemas.microsoft.com/office/drawing/2015/9/8/chartex" xmlns:cx2="http://schemas.microsoft.com/office/drawing/2015/10/21/chartex" xmlns:cx3="http://schemas.microsoft.com/office/drawing/2016/5/9/chartex" xmlns:cx4="http://schemas.microsoft.com/office/drawing/2016/5/10/chartex" xmlns:cx5="http://schemas.microsoft.com/office/drawing/2016/5/11/chartex" xmlns:cx6="http://schemas.microsoft.com/office/drawing/2016/5/12/chartex" xmlns:cx7="http://schemas.microsoft.com/office/drawing/2016/5/13/chartex" xmlns:cx8="http://schemas.microsoft.com/office/drawing/2016/5/14/chartex" xmlns:mc="http://schemas.openxmlformats.org/markup-compatibility/2006" xmlns:aink="http://schemas.microsoft.com/office/drawing/2016/ink" xmlns:am3d="http://schemas.microsoft.com/office/drawing/2017/model3d" xmlns:o="urn:schemas-microsoft-com:office:office" xmlns:oel="http://schemas.microsoft.com/office/2019/extlst" xmlns:r="http://schemas.openxmlformats.org/officeDocument/2006/relationships" xmlns:m="http://schemas.openxmlformats.org/officeDocument/2006/math" xmlns:v="urn:schemas-microsoft-com:vml" xmlns:wp14="http://schemas.microsoft.com/office/word/2010/wordprocessingDrawing" xmlns:wp="http://schemas.openxmlformats.org/drawingml/2006/wordprocessingDrawing" xmlns:w10="urn:schemas-microsoft-com:office:word" xmlns:w="http://schemas.openxmlformats.org/wordprocessingml/2006/main" xmlns:w14="http://schemas.microsoft.com/office/word/2010/wordml" xmlns:w15="http://schemas.microsoft.com/office/word/2012/wordml" xmlns:w16cex="http://schemas.microsoft.com/office/word/2018/wordml/cex" xmlns:w16cid="http://schemas.microsoft.com/office/word/2016/wordml/cid" xmlns:w16="http://schemas.microsoft.com/office/word/2018/wordml" xmlns:w16du="http://schemas.microsoft.com/office/word/2023/wordml/word16du" xmlns:w16sdtdh="http://schemas.microsoft.com/office/word/2020/wordml/sdtdatahash" xmlns:w16se="http://schemas.microsoft.com/office/word/2015/wordml/symex" xmlns:wpg="http://schemas.microsoft.com/office/word/2010/wordprocessingGroup" xmlns:wpi="http://schemas.microsoft.com/office/word/2010/wordprocessingInk" xmlns:wne="http://schemas.microsoft.com/office/word/2006/wordml" xmlns:wps="http://schemas.microsoft.com/office/word/2010/wordprocessingShape" mc:Ignorable="w14 w15 w16se w16cid w16 w16cex w16sdtdh w16du wp14">
   <w:endnote w:type="separator" w:id="-1">
     <w:p>
       <w:r>
@@ -2229,7 +2559,7 @@
 </file>
 
 <file path=word/footer1.xml><?xml version="1.0" encoding="utf-8"?>
-<w:ftr xmlns:wpc="http://schemas.microsoft.com/office/word/2010/wordprocessingCanvas" xmlns:cx="http://schemas.microsoft.com/office/drawing/2014/chartex" xmlns:cx1="http://schemas.microsoft.com/office/drawing/2015/9/8/chartex" xmlns:cx2="http://schemas.microsoft.com/office/drawing/2015/10/21/chartex" xmlns:cx3="http://schemas.microsoft.com/office/drawing/2016/5/9/chartex" xmlns:cx4="http://schemas.microsoft.com/office/drawing/2016/5/10/chartex" xmlns:cx5="http://schemas.microsoft.com/office/drawing/2016/5/11/chartex" xmlns:cx6="http://schemas.microsoft.com/office/drawing/2016/5/12/chartex" xmlns:cx7="http://schemas.microsoft.com/office/drawing/2016/5/13/chartex" xmlns:cx8="http://schemas.microsoft.com/office/drawing/2016/5/14/chartex" xmlns:mc="http://schemas.openxmlformats.org/markup-compatibility/2006" xmlns:aink="http://schemas.microsoft.com/office/drawing/2016/ink" xmlns:am3d="http://schemas.microsoft.com/office/drawing/2017/model3d" xmlns:o="urn:schemas-microsoft-com:office:office" xmlns:r="http://schemas.openxmlformats.org/officeDocument/2006/relationships" xmlns:m="http://schemas.openxmlformats.org/officeDocument/2006/math" xmlns:v="urn:schemas-microsoft-com:vml" xmlns:wp14="http://schemas.microsoft.com/office/word/2010/wordprocessingDrawing" xmlns:wp="http://schemas.openxmlformats.org/drawingml/2006/wordprocessingDrawing" xmlns:w10="urn:schemas-microsoft-com:office:word" xmlns:w="http://schemas.openxmlformats.org/wordprocessingml/2006/main" xmlns:w14="http://schemas.microsoft.com/office/word/2010/wordml" xmlns:w15="http://schemas.microsoft.com/office/word/2012/wordml" xmlns:w16cex="http://schemas.microsoft.com/office/word/2018/wordml/cex" xmlns:w16cid="http://schemas.microsoft.com/office/word/2016/wordml/cid" xmlns:w16="http://schemas.microsoft.com/office/word/2018/wordml" xmlns:w16sdtdh="http://schemas.microsoft.com/office/word/2020/wordml/sdtdatahash" xmlns:w16se="http://schemas.microsoft.com/office/word/2015/wordml/symex" xmlns:wpg="http://schemas.microsoft.com/office/word/2010/wordprocessingGroup" xmlns:wpi="http://schemas.microsoft.com/office/word/2010/wordprocessingInk" xmlns:wne="http://schemas.microsoft.com/office/word/2006/wordml" xmlns:wps="http://schemas.microsoft.com/office/word/2010/wordprocessingShape" mc:Ignorable="w14 w15 w16se w16cid w16 w16cex w16sdtdh wp14">
+<w:ftr xmlns:wpc="http://schemas.microsoft.com/office/word/2010/wordprocessingCanvas" xmlns:cx="http://schemas.microsoft.com/office/drawing/2014/chartex" xmlns:cx1="http://schemas.microsoft.com/office/drawing/2015/9/8/chartex" xmlns:cx2="http://schemas.microsoft.com/office/drawing/2015/10/21/chartex" xmlns:cx3="http://schemas.microsoft.com/office/drawing/2016/5/9/chartex" xmlns:cx4="http://schemas.microsoft.com/office/drawing/2016/5/10/chartex" xmlns:cx5="http://schemas.microsoft.com/office/drawing/2016/5/11/chartex" xmlns:cx6="http://schemas.microsoft.com/office/drawing/2016/5/12/chartex" xmlns:cx7="http://schemas.microsoft.com/office/drawing/2016/5/13/chartex" xmlns:cx8="http://schemas.microsoft.com/office/drawing/2016/5/14/chartex" xmlns:mc="http://schemas.openxmlformats.org/markup-compatibility/2006" xmlns:aink="http://schemas.microsoft.com/office/drawing/2016/ink" xmlns:am3d="http://schemas.microsoft.com/office/drawing/2017/model3d" xmlns:o="urn:schemas-microsoft-com:office:office" xmlns:oel="http://schemas.microsoft.com/office/2019/extlst" xmlns:r="http://schemas.openxmlformats.org/officeDocument/2006/relationships" xmlns:m="http://schemas.openxmlformats.org/officeDocument/2006/math" xmlns:v="urn:schemas-microsoft-com:vml" xmlns:wp14="http://schemas.microsoft.com/office/word/2010/wordprocessingDrawing" xmlns:wp="http://schemas.openxmlformats.org/drawingml/2006/wordprocessingDrawing" xmlns:w10="urn:schemas-microsoft-com:office:word" xmlns:w="http://schemas.openxmlformats.org/wordprocessingml/2006/main" xmlns:w14="http://schemas.microsoft.com/office/word/2010/wordml" xmlns:w15="http://schemas.microsoft.com/office/word/2012/wordml" xmlns:w16cex="http://schemas.microsoft.com/office/word/2018/wordml/cex" xmlns:w16cid="http://schemas.microsoft.com/office/word/2016/wordml/cid" xmlns:w16="http://schemas.microsoft.com/office/word/2018/wordml" xmlns:w16du="http://schemas.microsoft.com/office/word/2023/wordml/word16du" xmlns:w16sdtdh="http://schemas.microsoft.com/office/word/2020/wordml/sdtdatahash" xmlns:w16se="http://schemas.microsoft.com/office/word/2015/wordml/symex" xmlns:wpg="http://schemas.microsoft.com/office/word/2010/wordprocessingGroup" xmlns:wpi="http://schemas.microsoft.com/office/word/2010/wordprocessingInk" xmlns:wne="http://schemas.microsoft.com/office/word/2006/wordml" xmlns:wps="http://schemas.microsoft.com/office/word/2010/wordprocessingShape" mc:Ignorable="w14 w15 w16se w16cid w16 w16cex w16sdtdh w16du wp14">
   <w:p>
     <w:pPr>
       <w:pStyle w:val="Platzhalter"/>
@@ -2244,7 +2574,7 @@
 </file>
 
 <file path=word/footer2.xml><?xml version="1.0" encoding="utf-8"?>
-<w:ftr xmlns:wpc="http://schemas.microsoft.com/office/word/2010/wordprocessingCanvas" xmlns:cx="http://schemas.microsoft.com/office/drawing/2014/chartex" xmlns:cx1="http://schemas.microsoft.com/office/drawing/2015/9/8/chartex" xmlns:cx2="http://schemas.microsoft.com/office/drawing/2015/10/21/chartex" xmlns:cx3="http://schemas.microsoft.com/office/drawing/2016/5/9/chartex" xmlns:cx4="http://schemas.microsoft.com/office/drawing/2016/5/10/chartex" xmlns:cx5="http://schemas.microsoft.com/office/drawing/2016/5/11/chartex" xmlns:cx6="http://schemas.microsoft.com/office/drawing/2016/5/12/chartex" xmlns:cx7="http://schemas.microsoft.com/office/drawing/2016/5/13/chartex" xmlns:cx8="http://schemas.microsoft.com/office/drawing/2016/5/14/chartex" xmlns:mc="http://schemas.openxmlformats.org/markup-compatibility/2006" xmlns:aink="http://schemas.microsoft.com/office/drawing/2016/ink" xmlns:am3d="http://schemas.microsoft.com/office/drawing/2017/model3d" xmlns:o="urn:schemas-microsoft-com:office:office" xmlns:r="http://schemas.openxmlformats.org/officeDocument/2006/relationships" xmlns:m="http://schemas.openxmlformats.org/officeDocument/2006/math" xmlns:v="urn:schemas-microsoft-com:vml" xmlns:wp14="http://schemas.microsoft.com/office/word/2010/wordprocessingDrawing" xmlns:wp="http://schemas.openxmlformats.org/drawingml/2006/wordprocessingDrawing" xmlns:w10="urn:schemas-microsoft-com:office:word" xmlns:w="http://schemas.openxmlformats.org/wordprocessingml/2006/main" xmlns:w14="http://schemas.microsoft.com/office/word/2010/wordml" xmlns:w15="http://schemas.microsoft.com/office/word/2012/wordml" xmlns:w16cex="http://schemas.microsoft.com/office/word/2018/wordml/cex" xmlns:w16cid="http://schemas.microsoft.com/office/word/2016/wordml/cid" xmlns:w16="http://schemas.microsoft.com/office/word/2018/wordml" xmlns:w16sdtdh="http://schemas.microsoft.com/office/word/2020/wordml/sdtdatahash" xmlns:w16se="http://schemas.microsoft.com/office/word/2015/wordml/symex" xmlns:wpg="http://schemas.microsoft.com/office/word/2010/wordprocessingGroup" xmlns:wpi="http://schemas.microsoft.com/office/word/2010/wordprocessingInk" xmlns:wne="http://schemas.microsoft.com/office/word/2006/wordml" xmlns:wps="http://schemas.microsoft.com/office/word/2010/wordprocessingShape" mc:Ignorable="w14 w15 w16se w16cid w16 w16cex w16sdtdh wp14">
+<w:ftr xmlns:wpc="http://schemas.microsoft.com/office/word/2010/wordprocessingCanvas" xmlns:cx="http://schemas.microsoft.com/office/drawing/2014/chartex" xmlns:cx1="http://schemas.microsoft.com/office/drawing/2015/9/8/chartex" xmlns:cx2="http://schemas.microsoft.com/office/drawing/2015/10/21/chartex" xmlns:cx3="http://schemas.microsoft.com/office/drawing/2016/5/9/chartex" xmlns:cx4="http://schemas.microsoft.com/office/drawing/2016/5/10/chartex" xmlns:cx5="http://schemas.microsoft.com/office/drawing/2016/5/11/chartex" xmlns:cx6="http://schemas.microsoft.com/office/drawing/2016/5/12/chartex" xmlns:cx7="http://schemas.microsoft.com/office/drawing/2016/5/13/chartex" xmlns:cx8="http://schemas.microsoft.com/office/drawing/2016/5/14/chartex" xmlns:mc="http://schemas.openxmlformats.org/markup-compatibility/2006" xmlns:aink="http://schemas.microsoft.com/office/drawing/2016/ink" xmlns:am3d="http://schemas.microsoft.com/office/drawing/2017/model3d" xmlns:o="urn:schemas-microsoft-com:office:office" xmlns:oel="http://schemas.microsoft.com/office/2019/extlst" xmlns:r="http://schemas.openxmlformats.org/officeDocument/2006/relationships" xmlns:m="http://schemas.openxmlformats.org/officeDocument/2006/math" xmlns:v="urn:schemas-microsoft-com:vml" xmlns:wp14="http://schemas.microsoft.com/office/word/2010/wordprocessingDrawing" xmlns:wp="http://schemas.openxmlformats.org/drawingml/2006/wordprocessingDrawing" xmlns:w10="urn:schemas-microsoft-com:office:word" xmlns:w="http://schemas.openxmlformats.org/wordprocessingml/2006/main" xmlns:w14="http://schemas.microsoft.com/office/word/2010/wordml" xmlns:w15="http://schemas.microsoft.com/office/word/2012/wordml" xmlns:w16cex="http://schemas.microsoft.com/office/word/2018/wordml/cex" xmlns:w16cid="http://schemas.microsoft.com/office/word/2016/wordml/cid" xmlns:w16="http://schemas.microsoft.com/office/word/2018/wordml" xmlns:w16du="http://schemas.microsoft.com/office/word/2023/wordml/word16du" xmlns:w16sdtdh="http://schemas.microsoft.com/office/word/2020/wordml/sdtdatahash" xmlns:w16se="http://schemas.microsoft.com/office/word/2015/wordml/symex" xmlns:wpg="http://schemas.microsoft.com/office/word/2010/wordprocessingGroup" xmlns:wpi="http://schemas.microsoft.com/office/word/2010/wordprocessingInk" xmlns:wne="http://schemas.microsoft.com/office/word/2006/wordml" xmlns:wps="http://schemas.microsoft.com/office/word/2010/wordprocessingShape" mc:Ignorable="w14 w15 w16se w16cid w16 w16cex w16sdtdh w16du wp14">
   <w:tbl>
     <w:tblPr>
       <w:tblW w:w="9435" w:type="dxa"/>
@@ -2317,7 +2647,7 @@
 </file>
 
 <file path=word/footnotes.xml><?xml version="1.0" encoding="utf-8"?>
-<w:footnotes xmlns:wpc="http://schemas.microsoft.com/office/word/2010/wordprocessingCanvas" xmlns:cx="http://schemas.microsoft.com/office/drawing/2014/chartex" xmlns:cx1="http://schemas.microsoft.com/office/drawing/2015/9/8/chartex" xmlns:cx2="http://schemas.microsoft.com/office/drawing/2015/10/21/chartex" xmlns:cx3="http://schemas.microsoft.com/office/drawing/2016/5/9/chartex" xmlns:cx4="http://schemas.microsoft.com/office/drawing/2016/5/10/chartex" xmlns:cx5="http://schemas.microsoft.com/office/drawing/2016/5/11/chartex" xmlns:cx6="http://schemas.microsoft.com/office/drawing/2016/5/12/chartex" xmlns:cx7="http://schemas.microsoft.com/office/drawing/2016/5/13/chartex" xmlns:cx8="http://schemas.microsoft.com/office/drawing/2016/5/14/chartex" xmlns:mc="http://schemas.openxmlformats.org/markup-compatibility/2006" xmlns:aink="http://schemas.microsoft.com/office/drawing/2016/ink" xmlns:am3d="http://schemas.microsoft.com/office/drawing/2017/model3d" xmlns:o="urn:schemas-microsoft-com:office:office" xmlns:r="http://schemas.openxmlformats.org/officeDocument/2006/relationships" xmlns:m="http://schemas.openxmlformats.org/officeDocument/2006/math" xmlns:v="urn:schemas-microsoft-com:vml" xmlns:wp14="http://schemas.microsoft.com/office/word/2010/wordprocessingDrawing" xmlns:wp="http://schemas.openxmlformats.org/drawingml/2006/wordprocessingDrawing" xmlns:w10="urn:schemas-microsoft-com:office:word" xmlns:w="http://schemas.openxmlformats.org/wordprocessingml/2006/main" xmlns:w14="http://schemas.microsoft.com/office/word/2010/wordml" xmlns:w15="http://schemas.microsoft.com/office/word/2012/wordml" xmlns:w16cex="http://schemas.microsoft.com/office/word/2018/wordml/cex" xmlns:w16cid="http://schemas.microsoft.com/office/word/2016/wordml/cid" xmlns:w16="http://schemas.microsoft.com/office/word/2018/wordml" xmlns:w16sdtdh="http://schemas.microsoft.com/office/word/2020/wordml/sdtdatahash" xmlns:w16se="http://schemas.microsoft.com/office/word/2015/wordml/symex" xmlns:wpg="http://schemas.microsoft.com/office/word/2010/wordprocessingGroup" xmlns:wpi="http://schemas.microsoft.com/office/word/2010/wordprocessingInk" xmlns:wne="http://schemas.microsoft.com/office/word/2006/wordml" xmlns:wps="http://schemas.microsoft.com/office/word/2010/wordprocessingShape" mc:Ignorable="w14 w15 w16se w16cid w16 w16cex w16sdtdh wp14">
+<w:footnotes xmlns:wpc="http://schemas.microsoft.com/office/word/2010/wordprocessingCanvas" xmlns:cx="http://schemas.microsoft.com/office/drawing/2014/chartex" xmlns:cx1="http://schemas.microsoft.com/office/drawing/2015/9/8/chartex" xmlns:cx2="http://schemas.microsoft.com/office/drawing/2015/10/21/chartex" xmlns:cx3="http://schemas.microsoft.com/office/drawing/2016/5/9/chartex" xmlns:cx4="http://schemas.microsoft.com/office/drawing/2016/5/10/chartex" xmlns:cx5="http://schemas.microsoft.com/office/drawing/2016/5/11/chartex" xmlns:cx6="http://schemas.microsoft.com/office/drawing/2016/5/12/chartex" xmlns:cx7="http://schemas.microsoft.com/office/drawing/2016/5/13/chartex" xmlns:cx8="http://schemas.microsoft.com/office/drawing/2016/5/14/chartex" xmlns:mc="http://schemas.openxmlformats.org/markup-compatibility/2006" xmlns:aink="http://schemas.microsoft.com/office/drawing/2016/ink" xmlns:am3d="http://schemas.microsoft.com/office/drawing/2017/model3d" xmlns:o="urn:schemas-microsoft-com:office:office" xmlns:oel="http://schemas.microsoft.com/office/2019/extlst" xmlns:r="http://schemas.openxmlformats.org/officeDocument/2006/relationships" xmlns:m="http://schemas.openxmlformats.org/officeDocument/2006/math" xmlns:v="urn:schemas-microsoft-com:vml" xmlns:wp14="http://schemas.microsoft.com/office/word/2010/wordprocessingDrawing" xmlns:wp="http://schemas.openxmlformats.org/drawingml/2006/wordprocessingDrawing" xmlns:w10="urn:schemas-microsoft-com:office:word" xmlns:w="http://schemas.openxmlformats.org/wordprocessingml/2006/main" xmlns:w14="http://schemas.microsoft.com/office/word/2010/wordml" xmlns:w15="http://schemas.microsoft.com/office/word/2012/wordml" xmlns:w16cex="http://schemas.microsoft.com/office/word/2018/wordml/cex" xmlns:w16cid="http://schemas.microsoft.com/office/word/2016/wordml/cid" xmlns:w16="http://schemas.microsoft.com/office/word/2018/wordml" xmlns:w16du="http://schemas.microsoft.com/office/word/2023/wordml/word16du" xmlns:w16sdtdh="http://schemas.microsoft.com/office/word/2020/wordml/sdtdatahash" xmlns:w16se="http://schemas.microsoft.com/office/word/2015/wordml/symex" xmlns:wpg="http://schemas.microsoft.com/office/word/2010/wordprocessingGroup" xmlns:wpi="http://schemas.microsoft.com/office/word/2010/wordprocessingInk" xmlns:wne="http://schemas.microsoft.com/office/word/2006/wordml" xmlns:wps="http://schemas.microsoft.com/office/word/2010/wordprocessingShape" mc:Ignorable="w14 w15 w16se w16cid w16 w16cex w16sdtdh w16du wp14">
   <w:footnote w:type="separator" w:id="-1">
     <w:p>
       <w:r>
@@ -2338,7 +2668,7 @@
 </file>
 
 <file path=word/header1.xml><?xml version="1.0" encoding="utf-8"?>
-<w:hdr xmlns:wpc="http://schemas.microsoft.com/office/word/2010/wordprocessingCanvas" xmlns:cx="http://schemas.microsoft.com/office/drawing/2014/chartex" xmlns:cx1="http://schemas.microsoft.com/office/drawing/2015/9/8/chartex" xmlns:cx2="http://schemas.microsoft.com/office/drawing/2015/10/21/chartex" xmlns:cx3="http://schemas.microsoft.com/office/drawing/2016/5/9/chartex" xmlns:cx4="http://schemas.microsoft.com/office/drawing/2016/5/10/chartex" xmlns:cx5="http://schemas.microsoft.com/office/drawing/2016/5/11/chartex" xmlns:cx6="http://schemas.microsoft.com/office/drawing/2016/5/12/chartex" xmlns:cx7="http://schemas.microsoft.com/office/drawing/2016/5/13/chartex" xmlns:cx8="http://schemas.microsoft.com/office/drawing/2016/5/14/chartex" xmlns:mc="http://schemas.openxmlformats.org/markup-compatibility/2006" xmlns:aink="http://schemas.microsoft.com/office/drawing/2016/ink" xmlns:am3d="http://schemas.microsoft.com/office/drawing/2017/model3d" xmlns:o="urn:schemas-microsoft-com:office:office" xmlns:r="http://schemas.openxmlformats.org/officeDocument/2006/relationships" xmlns:m="http://schemas.openxmlformats.org/officeDocument/2006/math" xmlns:v="urn:schemas-microsoft-com:vml" xmlns:wp14="http://schemas.microsoft.com/office/word/2010/wordprocessingDrawing" xmlns:wp="http://schemas.openxmlformats.org/drawingml/2006/wordprocessingDrawing" xmlns:w10="urn:schemas-microsoft-com:office:word" xmlns:w="http://schemas.openxmlformats.org/wordprocessingml/2006/main" xmlns:w14="http://schemas.microsoft.com/office/word/2010/wordml" xmlns:w15="http://schemas.microsoft.com/office/word/2012/wordml" xmlns:w16cex="http://schemas.microsoft.com/office/word/2018/wordml/cex" xmlns:w16cid="http://schemas.microsoft.com/office/word/2016/wordml/cid" xmlns:w16="http://schemas.microsoft.com/office/word/2018/wordml" xmlns:w16sdtdh="http://schemas.microsoft.com/office/word/2020/wordml/sdtdatahash" xmlns:w16se="http://schemas.microsoft.com/office/word/2015/wordml/symex" xmlns:wpg="http://schemas.microsoft.com/office/word/2010/wordprocessingGroup" xmlns:wpi="http://schemas.microsoft.com/office/word/2010/wordprocessingInk" xmlns:wne="http://schemas.microsoft.com/office/word/2006/wordml" xmlns:wps="http://schemas.microsoft.com/office/word/2010/wordprocessingShape" mc:Ignorable="w14 w15 w16se w16cid w16 w16cex w16sdtdh wp14">
+<w:hdr xmlns:wpc="http://schemas.microsoft.com/office/word/2010/wordprocessingCanvas" xmlns:cx="http://schemas.microsoft.com/office/drawing/2014/chartex" xmlns:cx1="http://schemas.microsoft.com/office/drawing/2015/9/8/chartex" xmlns:cx2="http://schemas.microsoft.com/office/drawing/2015/10/21/chartex" xmlns:cx3="http://schemas.microsoft.com/office/drawing/2016/5/9/chartex" xmlns:cx4="http://schemas.microsoft.com/office/drawing/2016/5/10/chartex" xmlns:cx5="http://schemas.microsoft.com/office/drawing/2016/5/11/chartex" xmlns:cx6="http://schemas.microsoft.com/office/drawing/2016/5/12/chartex" xmlns:cx7="http://schemas.microsoft.com/office/drawing/2016/5/13/chartex" xmlns:cx8="http://schemas.microsoft.com/office/drawing/2016/5/14/chartex" xmlns:mc="http://schemas.openxmlformats.org/markup-compatibility/2006" xmlns:aink="http://schemas.microsoft.com/office/drawing/2016/ink" xmlns:am3d="http://schemas.microsoft.com/office/drawing/2017/model3d" xmlns:o="urn:schemas-microsoft-com:office:office" xmlns:oel="http://schemas.microsoft.com/office/2019/extlst" xmlns:r="http://schemas.openxmlformats.org/officeDocument/2006/relationships" xmlns:m="http://schemas.openxmlformats.org/officeDocument/2006/math" xmlns:v="urn:schemas-microsoft-com:vml" xmlns:wp14="http://schemas.microsoft.com/office/word/2010/wordprocessingDrawing" xmlns:wp="http://schemas.openxmlformats.org/drawingml/2006/wordprocessingDrawing" xmlns:w10="urn:schemas-microsoft-com:office:word" xmlns:w="http://schemas.openxmlformats.org/wordprocessingml/2006/main" xmlns:w14="http://schemas.microsoft.com/office/word/2010/wordml" xmlns:w15="http://schemas.microsoft.com/office/word/2012/wordml" xmlns:w16cex="http://schemas.microsoft.com/office/word/2018/wordml/cex" xmlns:w16cid="http://schemas.microsoft.com/office/word/2016/wordml/cid" xmlns:w16="http://schemas.microsoft.com/office/word/2018/wordml" xmlns:w16du="http://schemas.microsoft.com/office/word/2023/wordml/word16du" xmlns:w16sdtdh="http://schemas.microsoft.com/office/word/2020/wordml/sdtdatahash" xmlns:w16se="http://schemas.microsoft.com/office/word/2015/wordml/symex" xmlns:wpg="http://schemas.microsoft.com/office/word/2010/wordprocessingGroup" xmlns:wpi="http://schemas.microsoft.com/office/word/2010/wordprocessingInk" xmlns:wne="http://schemas.microsoft.com/office/word/2006/wordml" xmlns:wps="http://schemas.microsoft.com/office/word/2010/wordprocessingShape" mc:Ignorable="w14 w15 w16se w16cid w16 w16cex w16sdtdh w16du wp14">
   <w:p>
     <w:pPr>
       <w:pStyle w:val="Platzhalter"/>
@@ -2356,7 +2686,7 @@
 </file>
 
 <file path=word/numbering.xml><?xml version="1.0" encoding="utf-8"?>
-<w:numbering xmlns:wpc="http://schemas.microsoft.com/office/word/2010/wordprocessingCanvas" xmlns:cx="http://schemas.microsoft.com/office/drawing/2014/chartex" xmlns:cx1="http://schemas.microsoft.com/office/drawing/2015/9/8/chartex" xmlns:cx2="http://schemas.microsoft.com/office/drawing/2015/10/21/chartex" xmlns:cx3="http://schemas.microsoft.com/office/drawing/2016/5/9/chartex" xmlns:cx4="http://schemas.microsoft.com/office/drawing/2016/5/10/chartex" xmlns:cx5="http://schemas.microsoft.com/office/drawing/2016/5/11/chartex" xmlns:cx6="http://schemas.microsoft.com/office/drawing/2016/5/12/chartex" xmlns:cx7="http://schemas.microsoft.com/office/drawing/2016/5/13/chartex" xmlns:cx8="http://schemas.microsoft.com/office/drawing/2016/5/14/chartex" xmlns:mc="http://schemas.openxmlformats.org/markup-compatibility/2006" xmlns:aink="http://schemas.microsoft.com/office/drawing/2016/ink" xmlns:am3d="http://schemas.microsoft.com/office/drawing/2017/model3d" xmlns:o="urn:schemas-microsoft-com:office:office" xmlns:r="http://schemas.openxmlformats.org/officeDocument/2006/relationships" xmlns:m="http://schemas.openxmlformats.org/officeDocument/2006/math" xmlns:v="urn:schemas-microsoft-com:vml" xmlns:wp14="http://schemas.microsoft.com/office/word/2010/wordprocessingDrawing" xmlns:wp="http://schemas.openxmlformats.org/drawingml/2006/wordprocessingDrawing" xmlns:w10="urn:schemas-microsoft-com:office:word" xmlns:w="http://schemas.openxmlformats.org/wordprocessingml/2006/main" xmlns:w14="http://schemas.microsoft.com/office/word/2010/wordml" xmlns:w15="http://schemas.microsoft.com/office/word/2012/wordml" xmlns:w16cex="http://schemas.microsoft.com/office/word/2018/wordml/cex" xmlns:w16cid="http://schemas.microsoft.com/office/word/2016/wordml/cid" xmlns:w16="http://schemas.microsoft.com/office/word/2018/wordml" xmlns:w16sdtdh="http://schemas.microsoft.com/office/word/2020/wordml/sdtdatahash" xmlns:w16se="http://schemas.microsoft.com/office/word/2015/wordml/symex" xmlns:wpg="http://schemas.microsoft.com/office/word/2010/wordprocessingGroup" xmlns:wpi="http://schemas.microsoft.com/office/word/2010/wordprocessingInk" xmlns:wne="http://schemas.microsoft.com/office/word/2006/wordml" xmlns:wps="http://schemas.microsoft.com/office/word/2010/wordprocessingShape" mc:Ignorable="w14 w15 w16se w16cid w16 w16cex w16sdtdh wp14">
+<w:numbering xmlns:wpc="http://schemas.microsoft.com/office/word/2010/wordprocessingCanvas" xmlns:cx="http://schemas.microsoft.com/office/drawing/2014/chartex" xmlns:cx1="http://schemas.microsoft.com/office/drawing/2015/9/8/chartex" xmlns:cx2="http://schemas.microsoft.com/office/drawing/2015/10/21/chartex" xmlns:cx3="http://schemas.microsoft.com/office/drawing/2016/5/9/chartex" xmlns:cx4="http://schemas.microsoft.com/office/drawing/2016/5/10/chartex" xmlns:cx5="http://schemas.microsoft.com/office/drawing/2016/5/11/chartex" xmlns:cx6="http://schemas.microsoft.com/office/drawing/2016/5/12/chartex" xmlns:cx7="http://schemas.microsoft.com/office/drawing/2016/5/13/chartex" xmlns:cx8="http://schemas.microsoft.com/office/drawing/2016/5/14/chartex" xmlns:mc="http://schemas.openxmlformats.org/markup-compatibility/2006" xmlns:aink="http://schemas.microsoft.com/office/drawing/2016/ink" xmlns:am3d="http://schemas.microsoft.com/office/drawing/2017/model3d" xmlns:o="urn:schemas-microsoft-com:office:office" xmlns:oel="http://schemas.microsoft.com/office/2019/extlst" xmlns:r="http://schemas.openxmlformats.org/officeDocument/2006/relationships" xmlns:m="http://schemas.openxmlformats.org/officeDocument/2006/math" xmlns:v="urn:schemas-microsoft-com:vml" xmlns:wp14="http://schemas.microsoft.com/office/word/2010/wordprocessingDrawing" xmlns:wp="http://schemas.openxmlformats.org/drawingml/2006/wordprocessingDrawing" xmlns:w10="urn:schemas-microsoft-com:office:word" xmlns:w="http://schemas.openxmlformats.org/wordprocessingml/2006/main" xmlns:w14="http://schemas.microsoft.com/office/word/2010/wordml" xmlns:w15="http://schemas.microsoft.com/office/word/2012/wordml" xmlns:w16cex="http://schemas.microsoft.com/office/word/2018/wordml/cex" xmlns:w16cid="http://schemas.microsoft.com/office/word/2016/wordml/cid" xmlns:w16="http://schemas.microsoft.com/office/word/2018/wordml" xmlns:w16du="http://schemas.microsoft.com/office/word/2023/wordml/word16du" xmlns:w16sdtdh="http://schemas.microsoft.com/office/word/2020/wordml/sdtdatahash" xmlns:w16se="http://schemas.microsoft.com/office/word/2015/wordml/symex" xmlns:wpg="http://schemas.microsoft.com/office/word/2010/wordprocessingGroup" xmlns:wpi="http://schemas.microsoft.com/office/word/2010/wordprocessingInk" xmlns:wne="http://schemas.microsoft.com/office/word/2006/wordml" xmlns:wps="http://schemas.microsoft.com/office/word/2010/wordprocessingShape" mc:Ignorable="w14 w15 w16se w16cid w16 w16cex w16sdtdh w16du wp14">
   <w:abstractNum w:abstractNumId="0" w15:restartNumberingAfterBreak="0">
     <w:nsid w:val="FFFFFF7C"/>
     <w:multiLevelType w:val="singleLevel"/>
@@ -5215,122 +5545,122 @@
       </w:rPr>
     </w:lvl>
   </w:abstractNum>
-  <w:num w:numId="1">
+  <w:num w:numId="1" w16cid:durableId="128130182">
     <w:abstractNumId w:val="29"/>
   </w:num>
-  <w:num w:numId="2">
+  <w:num w:numId="2" w16cid:durableId="1059551453">
     <w:abstractNumId w:val="21"/>
   </w:num>
-  <w:num w:numId="3">
+  <w:num w:numId="3" w16cid:durableId="771705771">
     <w:abstractNumId w:val="31"/>
   </w:num>
-  <w:num w:numId="4">
+  <w:num w:numId="4" w16cid:durableId="1377661558">
     <w:abstractNumId w:val="24"/>
   </w:num>
-  <w:num w:numId="5">
+  <w:num w:numId="5" w16cid:durableId="1040479032">
     <w:abstractNumId w:val="9"/>
   </w:num>
-  <w:num w:numId="6">
+  <w:num w:numId="6" w16cid:durableId="1977178519">
     <w:abstractNumId w:val="7"/>
   </w:num>
-  <w:num w:numId="7">
+  <w:num w:numId="7" w16cid:durableId="214851764">
     <w:abstractNumId w:val="6"/>
   </w:num>
-  <w:num w:numId="8">
+  <w:num w:numId="8" w16cid:durableId="368190501">
     <w:abstractNumId w:val="5"/>
   </w:num>
-  <w:num w:numId="9">
+  <w:num w:numId="9" w16cid:durableId="364406674">
     <w:abstractNumId w:val="4"/>
   </w:num>
-  <w:num w:numId="10">
+  <w:num w:numId="10" w16cid:durableId="1837070589">
     <w:abstractNumId w:val="8"/>
   </w:num>
-  <w:num w:numId="11">
+  <w:num w:numId="11" w16cid:durableId="1334530723">
     <w:abstractNumId w:val="3"/>
   </w:num>
-  <w:num w:numId="12">
+  <w:num w:numId="12" w16cid:durableId="1401489426">
     <w:abstractNumId w:val="2"/>
   </w:num>
-  <w:num w:numId="13">
+  <w:num w:numId="13" w16cid:durableId="1201434382">
     <w:abstractNumId w:val="1"/>
   </w:num>
-  <w:num w:numId="14">
+  <w:num w:numId="14" w16cid:durableId="1218511819">
     <w:abstractNumId w:val="0"/>
   </w:num>
-  <w:num w:numId="15">
+  <w:num w:numId="15" w16cid:durableId="1546135518">
     <w:abstractNumId w:val="28"/>
   </w:num>
-  <w:num w:numId="16">
+  <w:num w:numId="16" w16cid:durableId="1140151278">
     <w:abstractNumId w:val="32"/>
   </w:num>
-  <w:num w:numId="17">
+  <w:num w:numId="17" w16cid:durableId="1461607603">
     <w:abstractNumId w:val="13"/>
   </w:num>
-  <w:num w:numId="18">
+  <w:num w:numId="18" w16cid:durableId="136263251">
     <w:abstractNumId w:val="25"/>
   </w:num>
-  <w:num w:numId="19">
+  <w:num w:numId="19" w16cid:durableId="1247958404">
     <w:abstractNumId w:val="10"/>
   </w:num>
-  <w:num w:numId="20">
+  <w:num w:numId="20" w16cid:durableId="923413985">
     <w:abstractNumId w:val="14"/>
   </w:num>
-  <w:num w:numId="21">
+  <w:num w:numId="21" w16cid:durableId="138113374">
     <w:abstractNumId w:val="20"/>
   </w:num>
-  <w:num w:numId="22">
+  <w:num w:numId="22" w16cid:durableId="199050367">
     <w:abstractNumId w:val="12"/>
   </w:num>
-  <w:num w:numId="23">
+  <w:num w:numId="23" w16cid:durableId="286594704">
     <w:abstractNumId w:val="15"/>
   </w:num>
-  <w:num w:numId="24">
+  <w:num w:numId="24" w16cid:durableId="823854571">
     <w:abstractNumId w:val="23"/>
   </w:num>
-  <w:num w:numId="25">
+  <w:num w:numId="25" w16cid:durableId="1476604092">
     <w:abstractNumId w:val="11"/>
   </w:num>
-  <w:num w:numId="26">
+  <w:num w:numId="26" w16cid:durableId="1343120750">
     <w:abstractNumId w:val="22"/>
   </w:num>
-  <w:num w:numId="27">
+  <w:num w:numId="27" w16cid:durableId="1360820094">
     <w:abstractNumId w:val="30"/>
   </w:num>
-  <w:num w:numId="28">
+  <w:num w:numId="28" w16cid:durableId="324669501">
     <w:abstractNumId w:val="16"/>
   </w:num>
-  <w:num w:numId="29">
+  <w:num w:numId="29" w16cid:durableId="1971786968">
     <w:abstractNumId w:val="27"/>
   </w:num>
-  <w:num w:numId="30">
+  <w:num w:numId="30" w16cid:durableId="734623971">
     <w:abstractNumId w:val="18"/>
   </w:num>
-  <w:num w:numId="31">
+  <w:num w:numId="31" w16cid:durableId="1695501976">
     <w:abstractNumId w:val="36"/>
   </w:num>
-  <w:num w:numId="32">
+  <w:num w:numId="32" w16cid:durableId="52240159">
     <w:abstractNumId w:val="17"/>
   </w:num>
-  <w:num w:numId="33">
+  <w:num w:numId="33" w16cid:durableId="725882093">
     <w:abstractNumId w:val="26"/>
   </w:num>
-  <w:num w:numId="34">
+  <w:num w:numId="34" w16cid:durableId="1119564629">
     <w:abstractNumId w:val="35"/>
   </w:num>
-  <w:num w:numId="35">
+  <w:num w:numId="35" w16cid:durableId="751388568">
     <w:abstractNumId w:val="33"/>
   </w:num>
-  <w:num w:numId="36">
+  <w:num w:numId="36" w16cid:durableId="1059859502">
     <w:abstractNumId w:val="19"/>
   </w:num>
-  <w:num w:numId="37">
+  <w:num w:numId="37" w16cid:durableId="920723721">
     <w:abstractNumId w:val="34"/>
   </w:num>
 </w:numbering>
 </file>
 
 <file path=word/styles.xml><?xml version="1.0" encoding="utf-8"?>
-<w:styles xmlns:mc="http://schemas.openxmlformats.org/markup-compatibility/2006" xmlns:r="http://schemas.openxmlformats.org/officeDocument/2006/relationships" xmlns:w="http://schemas.openxmlformats.org/wordprocessingml/2006/main" xmlns:w14="http://schemas.microsoft.com/office/word/2010/wordml" xmlns:w15="http://schemas.microsoft.com/office/word/2012/wordml" xmlns:w16cex="http://schemas.microsoft.com/office/word/2018/wordml/cex" xmlns:w16cid="http://schemas.microsoft.com/office/word/2016/wordml/cid" xmlns:w16="http://schemas.microsoft.com/office/word/2018/wordml" xmlns:w16sdtdh="http://schemas.microsoft.com/office/word/2020/wordml/sdtdatahash" xmlns:w16se="http://schemas.microsoft.com/office/word/2015/wordml/symex" mc:Ignorable="w14 w15 w16se w16cid w16 w16cex w16sdtdh">
+<w:styles xmlns:mc="http://schemas.openxmlformats.org/markup-compatibility/2006" xmlns:r="http://schemas.openxmlformats.org/officeDocument/2006/relationships" xmlns:w="http://schemas.openxmlformats.org/wordprocessingml/2006/main" xmlns:w14="http://schemas.microsoft.com/office/word/2010/wordml" xmlns:w15="http://schemas.microsoft.com/office/word/2012/wordml" xmlns:w16cex="http://schemas.microsoft.com/office/word/2018/wordml/cex" xmlns:w16cid="http://schemas.microsoft.com/office/word/2016/wordml/cid" xmlns:w16="http://schemas.microsoft.com/office/word/2018/wordml" xmlns:w16du="http://schemas.microsoft.com/office/word/2023/wordml/word16du" xmlns:w16sdtdh="http://schemas.microsoft.com/office/word/2020/wordml/sdtdatahash" xmlns:w16se="http://schemas.microsoft.com/office/word/2015/wordml/symex" mc:Ignorable="w14 w15 w16se w16cid w16 w16cex w16sdtdh w16du">
   <w:docDefaults>
     <w:rPrDefault>
       <w:rPr>
@@ -6328,6 +6658,10 @@
 </file>
 
 <file path=customXml/item1.xml><?xml version="1.0" encoding="utf-8"?>
+<b:Sources xmlns:b="http://schemas.openxmlformats.org/officeDocument/2006/bibliography" xmlns="http://schemas.openxmlformats.org/officeDocument/2006/bibliography" SelectedStyle="\APA.XSL" StyleName="APA"/>
+</file>
+
+<file path=customXml/item2.xml><?xml version="1.0" encoding="utf-8"?>
 <?mso-contentType ?>
 <FormTemplates xmlns="http://schemas.microsoft.com/sharepoint/v3/contenttype/forms">
   <Display>DocumentLibraryForm</Display>
@@ -6336,17 +6670,7 @@
 </FormTemplates>
 </file>
 
-<file path=customXml/item2.xml><?xml version="1.0" encoding="utf-8"?>
-<b:Sources xmlns:b="http://schemas.openxmlformats.org/officeDocument/2006/bibliography" xmlns="http://schemas.openxmlformats.org/officeDocument/2006/bibliography" SelectedStyle="\APA.XSL" StyleName="APA"/>
-</file>
-
 <file path=customXml/item3.xml><?xml version="1.0" encoding="utf-8"?>
-<p:properties xmlns:p="http://schemas.microsoft.com/office/2006/metadata/properties" xmlns:xsi="http://www.w3.org/2001/XMLSchema-instance" xmlns:pc="http://schemas.microsoft.com/office/infopath/2007/PartnerControls">
-  <documentManagement/>
-</p:properties>
-</file>
-
-<file path=customXml/item4.xml><?xml version="1.0" encoding="utf-8"?>
 <ct:contentTypeSchema xmlns:ct="http://schemas.microsoft.com/office/2006/metadata/contentType" xmlns:ma="http://schemas.microsoft.com/office/2006/metadata/properties/metaAttributes" ct:_="" ma:_="" ma:contentTypeName="Dokument" ma:contentTypeID="0x0101005A84B846623D4D4B81579DF38D8E5D0B" ma:contentTypeVersion="0" ma:contentTypeDescription="Ein neues Dokument erstellen." ma:contentTypeScope="" ma:versionID="4de71d7ee837d4175a9a37b42a1d04ff">
   <xsd:schema xmlns:xsd="http://www.w3.org/2001/XMLSchema" xmlns:xs="http://www.w3.org/2001/XMLSchema" xmlns:p="http://schemas.microsoft.com/office/2006/metadata/properties" targetNamespace="http://schemas.microsoft.com/office/2006/metadata/properties" ma:root="true" ma:fieldsID="b4f5dc90cf06628c3b90945c8266c24d">
     <xsd:element name="properties">
@@ -6460,7 +6784,21 @@
 </ct:contentTypeSchema>
 </file>
 
+<file path=customXml/item4.xml><?xml version="1.0" encoding="utf-8"?>
+<p:properties xmlns:p="http://schemas.microsoft.com/office/2006/metadata/properties" xmlns:xsi="http://www.w3.org/2001/XMLSchema-instance" xmlns:pc="http://schemas.microsoft.com/office/infopath/2007/PartnerControls">
+  <documentManagement/>
+</p:properties>
+</file>
+
 <file path=customXml/itemProps1.xml><?xml version="1.0" encoding="utf-8"?>
+<ds:datastoreItem xmlns:ds="http://schemas.openxmlformats.org/officeDocument/2006/customXml" ds:itemID="{2EEADDE4-A9B9-4BE3-99FE-873B7831C93A}">
+  <ds:schemaRefs>
+    <ds:schemaRef ds:uri="http://schemas.openxmlformats.org/officeDocument/2006/bibliography"/>
+  </ds:schemaRefs>
+</ds:datastoreItem>
+</file>
+
+<file path=customXml/itemProps2.xml><?xml version="1.0" encoding="utf-8"?>
 <ds:datastoreItem xmlns:ds="http://schemas.openxmlformats.org/officeDocument/2006/customXml" ds:itemID="{8F622C33-13DD-4DE8-8274-C7C79167C8E1}">
   <ds:schemaRefs>
     <ds:schemaRef ds:uri="http://schemas.microsoft.com/sharepoint/v3/contenttype/forms"/>
@@ -6468,30 +6806,7 @@
 </ds:datastoreItem>
 </file>
 
-<file path=customXml/itemProps2.xml><?xml version="1.0" encoding="utf-8"?>
-<ds:datastoreItem xmlns:ds="http://schemas.openxmlformats.org/officeDocument/2006/customXml" ds:itemID="{2EEADDE4-A9B9-4BE3-99FE-873B7831C93A}">
-  <ds:schemaRefs>
-    <ds:schemaRef ds:uri="http://schemas.openxmlformats.org/officeDocument/2006/bibliography"/>
-  </ds:schemaRefs>
-</ds:datastoreItem>
-</file>
-
 <file path=customXml/itemProps3.xml><?xml version="1.0" encoding="utf-8"?>
-<ds:datastoreItem xmlns:ds="http://schemas.openxmlformats.org/officeDocument/2006/customXml" ds:itemID="{B4476EF2-144B-4B12-832C-6FB44FE6E39E}">
-  <ds:schemaRefs>
-    <ds:schemaRef ds:uri="http://schemas.microsoft.com/office/2006/metadata/properties"/>
-    <ds:schemaRef ds:uri="http://purl.org/dc/dcmitype/"/>
-    <ds:schemaRef ds:uri="http://schemas.microsoft.com/office/infopath/2007/PartnerControls"/>
-    <ds:schemaRef ds:uri="http://www.w3.org/XML/1998/namespace"/>
-    <ds:schemaRef ds:uri="http://schemas.microsoft.com/office/2006/documentManagement/types"/>
-    <ds:schemaRef ds:uri="http://purl.org/dc/elements/1.1/"/>
-    <ds:schemaRef ds:uri="http://schemas.openxmlformats.org/package/2006/metadata/core-properties"/>
-    <ds:schemaRef ds:uri="http://purl.org/dc/terms/"/>
-  </ds:schemaRefs>
-</ds:datastoreItem>
-</file>
-
-<file path=customXml/itemProps4.xml><?xml version="1.0" encoding="utf-8"?>
 <ds:datastoreItem xmlns:ds="http://schemas.openxmlformats.org/officeDocument/2006/customXml" ds:itemID="{99DECA9B-0D38-45C6-9886-7D9BBCE5AF3D}">
   <ds:schemaRefs>
     <ds:schemaRef ds:uri="http://schemas.microsoft.com/office/2006/metadata/contentType"/>
@@ -6505,4 +6820,13 @@
     <ds:schemaRef ds:uri="http://schemas.microsoft.com/office/infopath/2007/PartnerControls"/>
   </ds:schemaRefs>
 </ds:datastoreItem>
+</file>
+
+<file path=customXml/itemProps4.xml><?xml version="1.0" encoding="utf-8"?>
+<ds:datastoreItem xmlns:ds="http://schemas.openxmlformats.org/officeDocument/2006/customXml" ds:itemID="{B4476EF2-144B-4B12-832C-6FB44FE6E39E}">
+  <ds:schemaRefs>
+    <ds:schemaRef ds:uri="http://schemas.microsoft.com/office/2006/metadata/properties"/>
+    <ds:schemaRef ds:uri="http://schemas.microsoft.com/office/infopath/2007/PartnerControls"/>
+  </ds:schemaRefs>
+</ds:datastoreItem>
 </file>
</xml_diff>